<commit_message>
reorganizing figures and tables
</commit_message>
<xml_diff>
--- a/Figures_and_tables/Table 2.docx
+++ b/Figures_and_tables/Table 2.docx
@@ -101,7 +101,7 @@
                 <w:color w:val="000000"/>
                 <w:lang w:val="en-US" w:eastAsia="es-ES"/>
               </w:rPr>
-              <w:t>High performance in non-enforced stage</w:t>
+              <w:t>High performance in nonenforced stage</w:t>
             </w:r>
           </w:p>
         </w:tc>
@@ -193,7 +193,27 @@
                 <w:color w:val="000000"/>
                 <w:lang w:val="en-US" w:eastAsia="es-ES"/>
               </w:rPr>
-              <w:t>Low performance in non-enforced stage</w:t>
+              <w:t>Low performance in non</w:t>
+            </w:r>
+            <w:r>
+              <w:rPr>
+                <w:rFonts w:ascii="Times New Roman" w:eastAsia="Times New Roman" w:hAnsi="Times New Roman" w:cs="Times New Roman"/>
+                <w:b/>
+                <w:bCs/>
+                <w:color w:val="000000"/>
+                <w:lang w:val="en-US" w:eastAsia="es-ES"/>
+              </w:rPr>
+              <w:t>e</w:t>
+            </w:r>
+            <w:r>
+              <w:rPr>
+                <w:rFonts w:ascii="Times New Roman" w:eastAsia="Times New Roman" w:hAnsi="Times New Roman" w:cs="Times New Roman"/>
+                <w:b/>
+                <w:bCs/>
+                <w:color w:val="000000"/>
+                <w:lang w:val="en-US" w:eastAsia="es-ES"/>
+              </w:rPr>
+              <w:t>nforced stage</w:t>
             </w:r>
           </w:p>
         </w:tc>
@@ -863,6 +883,8 @@
             </w:r>
           </w:p>
         </w:tc>
+        <w:bookmarkStart w:id="0" w:name="_GoBack"/>
+        <w:bookmarkEnd w:id="0"/>
       </w:tr>
       <w:tr>
         <w:trPr>
@@ -3234,10 +3256,7 @@
         </w:rPr>
       </w:pPr>
     </w:p>
-    <w:p>
-      <w:bookmarkStart w:id="0" w:name="_GoBack"/>
-      <w:bookmarkEnd w:id="0"/>
-    </w:p>
+    <w:p/>
     <w:sectPr>
       <w:pgSz w:w="12240" w:h="15840" w:code="1"/>
       <w:pgMar w:top="1411" w:right="1526" w:bottom="1411" w:left="810" w:header="706" w:footer="706" w:gutter="0"/>
@@ -3265,7 +3284,7 @@
       </w:pPr>
     </w:pPrDefault>
   </w:docDefaults>
-  <w:latentStyles w:defLockedState="0" w:defUIPriority="99" w:defSemiHidden="0" w:defUnhideWhenUsed="0" w:defQFormat="0" w:count="377">
+  <w:latentStyles w:defLockedState="0" w:defUIPriority="99" w:defSemiHidden="0" w:defUnhideWhenUsed="0" w:defQFormat="0" w:count="376">
     <w:lsdException w:name="Normal" w:uiPriority="0" w:qFormat="1"/>
     <w:lsdException w:name="heading 1" w:uiPriority="9" w:qFormat="1"/>
     <w:lsdException w:name="heading 2" w:semiHidden="1" w:uiPriority="9" w:unhideWhenUsed="1" w:qFormat="1"/>
@@ -3642,7 +3661,6 @@
     <w:lsdException w:name="Hashtag" w:semiHidden="1" w:unhideWhenUsed="1"/>
     <w:lsdException w:name="Unresolved Mention" w:semiHidden="1" w:unhideWhenUsed="1"/>
     <w:lsdException w:name="Smart Link" w:semiHidden="1" w:unhideWhenUsed="1"/>
-    <w:lsdException w:name="Smart Link Error" w:semiHidden="1" w:unhideWhenUsed="1"/>
   </w:latentStyles>
   <w:style w:type="paragraph" w:default="1" w:styleId="Normal">
     <w:name w:val="Normal"/>

</xml_diff>